<commit_message>
jegyzőkönyv 7 8 wip
</commit_message>
<xml_diff>
--- a/jegyzokonyv07.docx
+++ b/jegyzokonyv07.docx
@@ -1,6 +1,6 @@
 
 <file path=word/document.xml><?xml version="1.0" encoding="utf-8"?>
-<w:document xmlns:wpc="http://schemas.microsoft.com/office/word/2010/wordprocessingCanvas" xmlns:cx="http://schemas.microsoft.com/office/drawing/2014/chartex" xmlns:cx1="http://schemas.microsoft.com/office/drawing/2015/9/8/chartex" xmlns:cx2="http://schemas.microsoft.com/office/drawing/2015/10/21/chartex" xmlns:cx3="http://schemas.microsoft.com/office/drawing/2016/5/9/chartex" xmlns:cx4="http://schemas.microsoft.com/office/drawing/2016/5/10/chartex" xmlns:cx5="http://schemas.microsoft.com/office/drawing/2016/5/11/chartex" xmlns:cx6="http://schemas.microsoft.com/office/drawing/2016/5/12/chartex" xmlns:cx7="http://schemas.microsoft.com/office/drawing/2016/5/13/chartex" xmlns:cx8="http://schemas.microsoft.com/office/drawing/2016/5/14/chartex" xmlns:mc="http://schemas.openxmlformats.org/markup-compatibility/2006" xmlns:aink="http://schemas.microsoft.com/office/drawing/2016/ink" xmlns:am3d="http://schemas.microsoft.com/office/drawing/2017/model3d" xmlns:o="urn:schemas-microsoft-com:office:office" xmlns:oel="http://schemas.microsoft.com/office/2019/extlst" xmlns:r="http://schemas.openxmlformats.org/officeDocument/2006/relationships" xmlns:m="http://schemas.openxmlformats.org/officeDocument/2006/math" xmlns:v="urn:schemas-microsoft-com:vml" xmlns:wp14="http://schemas.microsoft.com/office/word/2010/wordprocessingDrawing" xmlns:wp="http://schemas.openxmlformats.org/drawingml/2006/wordprocessingDrawing" xmlns:w10="urn:schemas-microsoft-com:office:word" xmlns:w="http://schemas.openxmlformats.org/wordprocessingml/2006/main" xmlns:w14="http://schemas.microsoft.com/office/word/2010/wordml" xmlns:w15="http://schemas.microsoft.com/office/word/2012/wordml" xmlns:w16cex="http://schemas.microsoft.com/office/word/2018/wordml/cex" xmlns:w16cid="http://schemas.microsoft.com/office/word/2016/wordml/cid" xmlns:w16="http://schemas.microsoft.com/office/word/2018/wordml" xmlns:w16sdtdh="http://schemas.microsoft.com/office/word/2020/wordml/sdtdatahash" xmlns:w16se="http://schemas.microsoft.com/office/word/2015/wordml/symex" xmlns:wpg="http://schemas.microsoft.com/office/word/2010/wordprocessingGroup" xmlns:wpi="http://schemas.microsoft.com/office/word/2010/wordprocessingInk" xmlns:wne="http://schemas.microsoft.com/office/word/2006/wordml" xmlns:wps="http://schemas.microsoft.com/office/word/2010/wordprocessingShape" mc:Ignorable="w14 w15 w16se w16cid w16 w16cex w16sdtdh wp14">
+<w:document xmlns:wpc="http://schemas.microsoft.com/office/word/2010/wordprocessingCanvas" xmlns:cx="http://schemas.microsoft.com/office/drawing/2014/chartex" xmlns:cx1="http://schemas.microsoft.com/office/drawing/2015/9/8/chartex" xmlns:cx2="http://schemas.microsoft.com/office/drawing/2015/10/21/chartex" xmlns:cx3="http://schemas.microsoft.com/office/drawing/2016/5/9/chartex" xmlns:cx4="http://schemas.microsoft.com/office/drawing/2016/5/10/chartex" xmlns:cx5="http://schemas.microsoft.com/office/drawing/2016/5/11/chartex" xmlns:cx6="http://schemas.microsoft.com/office/drawing/2016/5/12/chartex" xmlns:cx7="http://schemas.microsoft.com/office/drawing/2016/5/13/chartex" xmlns:cx8="http://schemas.microsoft.com/office/drawing/2016/5/14/chartex" xmlns:mc="http://schemas.openxmlformats.org/markup-compatibility/2006" xmlns:aink="http://schemas.microsoft.com/office/drawing/2016/ink" xmlns:am3d="http://schemas.microsoft.com/office/drawing/2017/model3d" xmlns:o="urn:schemas-microsoft-com:office:office" xmlns:oel="http://schemas.microsoft.com/office/2019/extlst" xmlns:r="http://schemas.openxmlformats.org/officeDocument/2006/relationships" xmlns:m="http://schemas.openxmlformats.org/officeDocument/2006/math" xmlns:v="urn:schemas-microsoft-com:vml" xmlns:wp14="http://schemas.microsoft.com/office/word/2010/wordprocessingDrawing" xmlns:wp="http://schemas.openxmlformats.org/drawingml/2006/wordprocessingDrawing" xmlns:w10="urn:schemas-microsoft-com:office:word" xmlns:w="http://schemas.openxmlformats.org/wordprocessingml/2006/main" xmlns:w14="http://schemas.microsoft.com/office/word/2010/wordml" xmlns:w15="http://schemas.microsoft.com/office/word/2012/wordml" xmlns:w16cex="http://schemas.microsoft.com/office/word/2018/wordml/cex" xmlns:w16cid="http://schemas.microsoft.com/office/word/2016/wordml/cid" xmlns:w16="http://schemas.microsoft.com/office/word/2018/wordml" xmlns:w16du="http://schemas.microsoft.com/office/word/2023/wordml/word16du" xmlns:w16sdtdh="http://schemas.microsoft.com/office/word/2020/wordml/sdtdatahash" xmlns:w16se="http://schemas.microsoft.com/office/word/2015/wordml/symex" xmlns:wpg="http://schemas.microsoft.com/office/word/2010/wordprocessingGroup" xmlns:wpi="http://schemas.microsoft.com/office/word/2010/wordprocessingInk" xmlns:wne="http://schemas.microsoft.com/office/word/2006/wordml" xmlns:wps="http://schemas.microsoft.com/office/word/2010/wordprocessingShape" mc:Ignorable="w14 w15 w16se w16cid w16 w16cex w16sdtdh w16du wp14">
   <w:body>
     <w:p/>
     <w:p>
@@ -288,7 +288,146 @@
         <w:t>Elméleti összefoglaló</w:t>
       </w:r>
     </w:p>
-    <w:p/>
+    <w:p>
+      <w:r>
+        <w:t>A hét sztárja, egy mérnökinfó szakon sokat emlegetett, tán annyira nem is rejtélyes személyiség lesz, a digitális analóggá átalakító átalakító!</w:t>
+      </w:r>
+    </w:p>
+    <w:p>
+      <w:r>
+        <w:t>Ennek a témakörnek az a motiváció</w:t>
+      </w:r>
+      <w:r>
+        <w:t>ja</w:t>
+      </w:r>
+      <w:r>
+        <w:t xml:space="preserve">, hogy mint az előző hetekben is szorgosan láthattuk az az, hogy igazából tetszőleges problémákat megtudunk oldani digitális áramkörök használatával. Persze van, amikor egy probléma megoldása már nem triviális, akár úgy is fogalmazhatunk, hogy kifejezetten nehéz, de ha leporoljuk a számítástudományban nyert tudásunkat, akkor állapotgépek és egyéb matematikai egyszerűsítésekkel a lehetetlent is megtudjuk valósítani megfelelő szimulátorban töltött idő után. Viszont problémát jelent számunkra az, hogy a külvilág felé némák vagyunk. De mit jelent ez? Azt jelenti, hogy a mi chipjeink digitális „logikai” jelekkel beszélnek, ami felvehetek egy referencia értéket vagy földet. Ez azért kellemetlen mert még igazából egy LEDet se tudunk meghajtani vele, nem, hogy ennél összetettebb dolgot csináljunk. </w:t>
+      </w:r>
+    </w:p>
+    <w:p>
+      <w:r>
+        <w:t xml:space="preserve">A megoldás a problémáinkra az lesz, hogy a mi kis digitális számainkat átalakítjuk analóg feszültségekké, és akkor, ha fordítva nézzük, akkor úgy tudjuk a feszültség értékét eldönteni, hogy azt egy skálán digitális értékként kiválasztjuk. Ebből a felindulásból már látszik, hogy a végtelen tartománnyal rendelkező folytonos valóságot mi kvantáltuk egy skálára és ezzel elvesztettük azt az óraműre jellemző precizitást, amit a valóság nyújt számunkra, de ez ne legyen ok aggodalomra, mivel itt megválaszthatjuk a felbontásunkat </w:t>
+      </w:r>
+      <m:oMath>
+        <m:sSup>
+          <m:sSupPr>
+            <m:ctrlPr>
+              <w:rPr>
+                <w:rFonts w:ascii="Cambria Math" w:hAnsi="Cambria Math"/>
+                <w:i/>
+              </w:rPr>
+            </m:ctrlPr>
+          </m:sSupPr>
+          <m:e>
+            <m:r>
+              <w:rPr>
+                <w:rFonts w:ascii="Cambria Math" w:hAnsi="Cambria Math"/>
+              </w:rPr>
+              <m:t>2</m:t>
+            </m:r>
+          </m:e>
+          <m:sup>
+            <m:r>
+              <w:rPr>
+                <w:rFonts w:ascii="Cambria Math" w:hAnsi="Cambria Math"/>
+              </w:rPr>
+              <m:t>14</m:t>
+            </m:r>
+          </m:sup>
+        </m:sSup>
+      </m:oMath>
+      <w:r>
+        <w:t xml:space="preserve">-re, ami valószínűleg kisebb, mint amit mi emberek érzékelni tudnánk. Ezt a felbontást azért kell ésszerűen megválasztani, mert ahogy egyre nagyobb a szám, úgy egy másik szám is növekedni fog, mégpedig az ár. Ahogy az első feladatból is látszani fog, elég sok alkatrész megy el egy 3 bites rendszer kialakítására, még egy </w:t>
+      </w:r>
+      <m:oMath>
+        <m:sSup>
+          <m:sSupPr>
+            <m:ctrlPr>
+              <w:rPr>
+                <w:rFonts w:ascii="Cambria Math" w:hAnsi="Cambria Math"/>
+                <w:i/>
+              </w:rPr>
+            </m:ctrlPr>
+          </m:sSupPr>
+          <m:e>
+            <m:r>
+              <w:rPr>
+                <w:rFonts w:ascii="Cambria Math" w:hAnsi="Cambria Math"/>
+              </w:rPr>
+              <m:t>2</m:t>
+            </m:r>
+          </m:e>
+          <m:sup>
+            <m:r>
+              <w:rPr>
+                <w:rFonts w:ascii="Cambria Math" w:hAnsi="Cambria Math"/>
+              </w:rPr>
+              <m:t>14</m:t>
+            </m:r>
+          </m:sup>
+        </m:sSup>
+      </m:oMath>
+      <w:r>
+        <w:t>-re mennyi menne el.</w:t>
+      </w:r>
+    </w:p>
+    <w:p>
+      <w:r>
+        <w:t>Az első digitál</w:t>
+      </w:r>
+      <w:r>
+        <w:t>-</w:t>
+      </w:r>
+      <w:r>
+        <w:t xml:space="preserve">analóg átalakítónk működési elve az, hogy előre létrehozzuk az összes feszültséget, ami kelhet az átalakítás folyamán egy ellenállás hálózatban és a megfelelő logikai értékekkel összekapcsoljuk a referencia feszültségeket és a munkát a fizika törvényeire, a feszültség additivitására hagyjuk. Egy fontos említésre méltó dolog itt az, hogy viszont ennek a kimenete </w:t>
+      </w:r>
+      <w:r>
+        <w:rPr>
+          <w:b/>
+          <w:bCs/>
+        </w:rPr>
+        <w:t>áram</w:t>
+      </w:r>
+      <w:r>
+        <w:t xml:space="preserve"> és nem feszültség, emiatt alkalmaznunk kell egy áram-feszültség átalakítót, amihez friss ropogós recepteket találhatunk Gingl professzor weboldalán. </w:t>
+      </w:r>
+    </w:p>
+    <w:p>
+      <w:r>
+        <w:t xml:space="preserve">Ennek a megközelítésnek az a hátránya, hogy a </w:t>
+      </w:r>
+      <w:r>
+        <w:t>jel,</w:t>
+      </w:r>
+      <w:r>
+        <w:t xml:space="preserve"> amit kiadunk eléggé lépcsős. Ezek a lépcsők a tényleg diszkrét értékek, amiket felvehetünk. Továbbá a lépcsők néha kicsit viccesen viselkednek, mert a tranziens viselkedés behozhat huppanókat vagy mélyedéseket, amiben egy ember jól orra tudna esni. De ezért cserébe egy stabilan jól terhelhető kimenetünk van, ami igénytelen fogyasztóknál tökéletes lehet az átalakítás kielégítésére.</w:t>
+      </w:r>
+    </w:p>
+    <w:p>
+      <w:r>
+        <w:t xml:space="preserve">Egy másik irány lenne az, hogy PWM jelet hozunk létre, és azzal töltünk fel egy kondenzátort. Ez úgy működik, hogy egy PWM az egy négyszögjel, ami egy időegység </w:t>
+      </w:r>
+      <m:oMath>
+        <m:r>
+          <m:rPr>
+            <m:sty m:val="p"/>
+          </m:rPr>
+          <w:rPr>
+            <w:rFonts w:ascii="Cambria Math" w:hAnsi="Cambria Math"/>
+          </w:rPr>
+          <m:t>X</m:t>
+        </m:r>
+        <m:r>
+          <w:rPr>
+            <w:rFonts w:ascii="Cambria Math" w:hAnsi="Cambria Math"/>
+          </w:rPr>
+          <m:t>%</m:t>
+        </m:r>
+      </m:oMath>
+      <w:r>
+        <w:t>-ában logikai igaz, a többi részében logikai hamis. Ha ezt megfelelő sűrűséggel váltjuk és egy kondenzátort rakunk a kimenetre, akkor a kondenzátornak pont annyi ideje van, hogy egy adott feszültség szintre töltse magát fel és azt tartsa. Ezzel azért kell óvatosan bánni, mivel könnyű egy fogyasztóval kisütni ezt a kondenzátort és akkor nem működik ez az átalakító jól. Természetesen ezt egy műveleti erősítő jól megfogja oldani.</w:t>
+      </w:r>
+    </w:p>
     <w:p>
       <w:pPr>
         <w:spacing w:after="160" w:line="259" w:lineRule="auto"/>
@@ -360,6 +499,583 @@
     </w:p>
     <w:p>
       <w:pPr>
+        <w:pStyle w:val="Kiemel"/>
+      </w:pPr>
+      <w:r>
+        <w:t>Áramkörterv – Szimulátor</w:t>
+      </w:r>
+    </w:p>
+    <w:p>
+      <w:pPr>
+        <w:ind w:firstLine="0"/>
+        <w:jc w:val="center"/>
+      </w:pPr>
+      <w:r>
+        <w:drawing>
+          <wp:inline distT="0" distB="0" distL="0" distR="0" wp14:anchorId="6C501E4E" wp14:editId="5080AED0">
+            <wp:extent cx="3917582" cy="2659380"/>
+            <wp:effectExtent l="0" t="0" r="0" b="0"/>
+            <wp:docPr id="1733030646" name="Ábra 1"/>
+            <wp:cNvGraphicFramePr>
+              <a:graphicFrameLocks xmlns:a="http://schemas.openxmlformats.org/drawingml/2006/main" noChangeAspect="1"/>
+            </wp:cNvGraphicFramePr>
+            <a:graphic xmlns:a="http://schemas.openxmlformats.org/drawingml/2006/main">
+              <a:graphicData uri="http://schemas.openxmlformats.org/drawingml/2006/picture">
+                <pic:pic xmlns:pic="http://schemas.openxmlformats.org/drawingml/2006/picture">
+                  <pic:nvPicPr>
+                    <pic:cNvPr id="1733030646" name=""/>
+                    <pic:cNvPicPr/>
+                  </pic:nvPicPr>
+                  <pic:blipFill>
+                    <a:blip r:embed="rId8">
+                      <a:extLst>
+                        <a:ext uri="{96DAC541-7B7A-43D3-8B79-37D633B846F1}">
+                          <asvg:svgBlip xmlns:asvg="http://schemas.microsoft.com/office/drawing/2016/SVG/main" r:embed="rId9"/>
+                        </a:ext>
+                      </a:extLst>
+                    </a:blip>
+                    <a:stretch>
+                      <a:fillRect/>
+                    </a:stretch>
+                  </pic:blipFill>
+                  <pic:spPr>
+                    <a:xfrm>
+                      <a:off x="0" y="0"/>
+                      <a:ext cx="3934138" cy="2670619"/>
+                    </a:xfrm>
+                    <a:prstGeom prst="rect">
+                      <a:avLst/>
+                    </a:prstGeom>
+                  </pic:spPr>
+                </pic:pic>
+              </a:graphicData>
+            </a:graphic>
+          </wp:inline>
+        </w:drawing>
+      </w:r>
+    </w:p>
+    <w:p>
+      <w:pPr>
+        <w:pStyle w:val="Kiemel"/>
+      </w:pPr>
+      <w:r>
+        <w:lastRenderedPageBreak/>
+        <w:t>Mérések</w:t>
+      </w:r>
+    </w:p>
+    <w:p>
+      <w:pPr>
+        <w:ind w:firstLine="0"/>
+        <w:jc w:val="center"/>
+      </w:pPr>
+      <w:r>
+        <w:drawing>
+          <wp:inline distT="0" distB="0" distL="0" distR="0" wp14:anchorId="281C0AB9" wp14:editId="7A722BD1">
+            <wp:extent cx="4384986" cy="3528060"/>
+            <wp:effectExtent l="0" t="0" r="0" b="0"/>
+            <wp:docPr id="840663850" name="Kép 1" descr="A képen sor, diagram, Diagram, szöveg látható&#10;&#10;Automatikusan generált leírás"/>
+            <wp:cNvGraphicFramePr>
+              <a:graphicFrameLocks xmlns:a="http://schemas.openxmlformats.org/drawingml/2006/main" noChangeAspect="1"/>
+            </wp:cNvGraphicFramePr>
+            <a:graphic xmlns:a="http://schemas.openxmlformats.org/drawingml/2006/main">
+              <a:graphicData uri="http://schemas.openxmlformats.org/drawingml/2006/picture">
+                <pic:pic xmlns:pic="http://schemas.openxmlformats.org/drawingml/2006/picture">
+                  <pic:nvPicPr>
+                    <pic:cNvPr id="840663850" name="Kép 1" descr="A képen sor, diagram, Diagram, szöveg látható&#10;&#10;Automatikusan generált leírás"/>
+                    <pic:cNvPicPr/>
+                  </pic:nvPicPr>
+                  <pic:blipFill>
+                    <a:blip r:embed="rId10"/>
+                    <a:stretch>
+                      <a:fillRect/>
+                    </a:stretch>
+                  </pic:blipFill>
+                  <pic:spPr>
+                    <a:xfrm>
+                      <a:off x="0" y="0"/>
+                      <a:ext cx="4395628" cy="3536622"/>
+                    </a:xfrm>
+                    <a:prstGeom prst="rect">
+                      <a:avLst/>
+                    </a:prstGeom>
+                  </pic:spPr>
+                </pic:pic>
+              </a:graphicData>
+            </a:graphic>
+          </wp:inline>
+        </w:drawing>
+      </w:r>
+    </w:p>
+    <w:p>
+      <w:pPr>
+        <w:pStyle w:val="Kiemel"/>
+      </w:pPr>
+      <w:r>
+        <w:t>Értékek</w:t>
+      </w:r>
+    </w:p>
+    <w:tbl>
+      <w:tblPr>
+        <w:tblStyle w:val="Rcsostblzat"/>
+        <w:tblW w:w="0" w:type="auto"/>
+        <w:jc w:val="center"/>
+        <w:tblLook w:val="04A0" w:firstRow="1" w:lastRow="0" w:firstColumn="1" w:lastColumn="0" w:noHBand="0" w:noVBand="1"/>
+      </w:tblPr>
+      <w:tblGrid>
+        <w:gridCol w:w="421"/>
+        <w:gridCol w:w="1559"/>
+        <w:gridCol w:w="1559"/>
+      </w:tblGrid>
+      <w:tr>
+        <w:trPr>
+          <w:jc w:val="center"/>
+        </w:trPr>
+        <w:tc>
+          <w:tcPr>
+            <w:tcW w:w="421" w:type="dxa"/>
+          </w:tcPr>
+          <w:p>
+            <w:pPr>
+              <w:ind w:firstLine="0"/>
+              <w:jc w:val="center"/>
+              <w:rPr>
+                <w:b/>
+                <w:bCs/>
+              </w:rPr>
+            </w:pPr>
+            <w:r>
+              <w:rPr>
+                <w:b/>
+                <w:bCs/>
+              </w:rPr>
+              <w:t>#</w:t>
+            </w:r>
+          </w:p>
+        </w:tc>
+        <w:tc>
+          <w:tcPr>
+            <w:tcW w:w="1559" w:type="dxa"/>
+          </w:tcPr>
+          <w:p>
+            <w:pPr>
+              <w:ind w:firstLine="0"/>
+              <w:jc w:val="center"/>
+              <w:rPr>
+                <w:b/>
+                <w:bCs/>
+              </w:rPr>
+            </w:pPr>
+            <w:r>
+              <w:rPr>
+                <w:b/>
+                <w:bCs/>
+              </w:rPr>
+              <w:t>Bemenet [N]</w:t>
+            </w:r>
+          </w:p>
+        </w:tc>
+        <w:tc>
+          <w:tcPr>
+            <w:tcW w:w="1559" w:type="dxa"/>
+          </w:tcPr>
+          <w:p>
+            <w:pPr>
+              <w:ind w:firstLine="0"/>
+              <w:jc w:val="center"/>
+              <w:rPr>
+                <w:b/>
+                <w:bCs/>
+              </w:rPr>
+            </w:pPr>
+            <w:r>
+              <w:rPr>
+                <w:b/>
+                <w:bCs/>
+              </w:rPr>
+              <w:t>Kimenet [V]</w:t>
+            </w:r>
+          </w:p>
+        </w:tc>
+      </w:tr>
+      <w:tr>
+        <w:trPr>
+          <w:jc w:val="center"/>
+        </w:trPr>
+        <w:tc>
+          <w:tcPr>
+            <w:tcW w:w="421" w:type="dxa"/>
+          </w:tcPr>
+          <w:p>
+            <w:pPr>
+              <w:ind w:firstLine="0"/>
+              <w:jc w:val="center"/>
+            </w:pPr>
+            <w:r>
+              <w:t>0</w:t>
+            </w:r>
+          </w:p>
+        </w:tc>
+        <w:tc>
+          <w:tcPr>
+            <w:tcW w:w="1559" w:type="dxa"/>
+          </w:tcPr>
+          <w:p>
+            <w:pPr>
+              <w:ind w:firstLine="0"/>
+              <w:jc w:val="center"/>
+            </w:pPr>
+            <w:r>
+              <w:t>0</w:t>
+            </w:r>
+          </w:p>
+        </w:tc>
+        <w:tc>
+          <w:tcPr>
+            <w:tcW w:w="1559" w:type="dxa"/>
+          </w:tcPr>
+          <w:p>
+            <w:pPr>
+              <w:ind w:firstLine="0"/>
+              <w:jc w:val="center"/>
+            </w:pPr>
+            <w:r>
+              <w:t>-0.000649</w:t>
+            </w:r>
+          </w:p>
+        </w:tc>
+      </w:tr>
+      <w:tr>
+        <w:trPr>
+          <w:jc w:val="center"/>
+        </w:trPr>
+        <w:tc>
+          <w:tcPr>
+            <w:tcW w:w="421" w:type="dxa"/>
+          </w:tcPr>
+          <w:p>
+            <w:pPr>
+              <w:ind w:firstLine="0"/>
+              <w:jc w:val="center"/>
+            </w:pPr>
+            <w:r>
+              <w:t>1</w:t>
+            </w:r>
+          </w:p>
+        </w:tc>
+        <w:tc>
+          <w:tcPr>
+            <w:tcW w:w="1559" w:type="dxa"/>
+          </w:tcPr>
+          <w:p>
+            <w:pPr>
+              <w:ind w:firstLine="0"/>
+              <w:jc w:val="center"/>
+            </w:pPr>
+            <w:r>
+              <w:t>1</w:t>
+            </w:r>
+          </w:p>
+        </w:tc>
+        <w:tc>
+          <w:tcPr>
+            <w:tcW w:w="1559" w:type="dxa"/>
+          </w:tcPr>
+          <w:p>
+            <w:pPr>
+              <w:ind w:firstLine="0"/>
+              <w:jc w:val="center"/>
+            </w:pPr>
+            <w:r>
+              <w:t>-0.743</w:t>
+            </w:r>
+          </w:p>
+        </w:tc>
+      </w:tr>
+      <w:tr>
+        <w:trPr>
+          <w:jc w:val="center"/>
+        </w:trPr>
+        <w:tc>
+          <w:tcPr>
+            <w:tcW w:w="421" w:type="dxa"/>
+          </w:tcPr>
+          <w:p>
+            <w:pPr>
+              <w:ind w:firstLine="0"/>
+              <w:jc w:val="center"/>
+            </w:pPr>
+            <w:r>
+              <w:t>2</w:t>
+            </w:r>
+          </w:p>
+        </w:tc>
+        <w:tc>
+          <w:tcPr>
+            <w:tcW w:w="1559" w:type="dxa"/>
+          </w:tcPr>
+          <w:p>
+            <w:pPr>
+              <w:ind w:firstLine="0"/>
+              <w:jc w:val="center"/>
+            </w:pPr>
+            <w:r>
+              <w:t>2</w:t>
+            </w:r>
+          </w:p>
+        </w:tc>
+        <w:tc>
+          <w:tcPr>
+            <w:tcW w:w="1559" w:type="dxa"/>
+          </w:tcPr>
+          <w:p>
+            <w:pPr>
+              <w:ind w:firstLine="0"/>
+              <w:jc w:val="center"/>
+            </w:pPr>
+            <w:r>
+              <w:t>-1.468</w:t>
+            </w:r>
+          </w:p>
+        </w:tc>
+      </w:tr>
+      <w:tr>
+        <w:trPr>
+          <w:jc w:val="center"/>
+        </w:trPr>
+        <w:tc>
+          <w:tcPr>
+            <w:tcW w:w="421" w:type="dxa"/>
+          </w:tcPr>
+          <w:p>
+            <w:pPr>
+              <w:ind w:firstLine="0"/>
+              <w:jc w:val="center"/>
+            </w:pPr>
+            <w:r>
+              <w:t>3</w:t>
+            </w:r>
+          </w:p>
+        </w:tc>
+        <w:tc>
+          <w:tcPr>
+            <w:tcW w:w="1559" w:type="dxa"/>
+          </w:tcPr>
+          <w:p>
+            <w:pPr>
+              <w:ind w:firstLine="0"/>
+              <w:jc w:val="center"/>
+            </w:pPr>
+            <w:r>
+              <w:t>3</w:t>
+            </w:r>
+          </w:p>
+        </w:tc>
+        <w:tc>
+          <w:tcPr>
+            <w:tcW w:w="1559" w:type="dxa"/>
+          </w:tcPr>
+          <w:p>
+            <w:pPr>
+              <w:ind w:firstLine="0"/>
+              <w:jc w:val="center"/>
+            </w:pPr>
+            <w:r>
+              <w:t>-2.103</w:t>
+            </w:r>
+          </w:p>
+        </w:tc>
+      </w:tr>
+      <w:tr>
+        <w:trPr>
+          <w:jc w:val="center"/>
+        </w:trPr>
+        <w:tc>
+          <w:tcPr>
+            <w:tcW w:w="421" w:type="dxa"/>
+          </w:tcPr>
+          <w:p>
+            <w:pPr>
+              <w:ind w:firstLine="0"/>
+              <w:jc w:val="center"/>
+            </w:pPr>
+            <w:r>
+              <w:t>4</w:t>
+            </w:r>
+          </w:p>
+        </w:tc>
+        <w:tc>
+          <w:tcPr>
+            <w:tcW w:w="1559" w:type="dxa"/>
+          </w:tcPr>
+          <w:p>
+            <w:pPr>
+              <w:ind w:firstLine="0"/>
+              <w:jc w:val="center"/>
+            </w:pPr>
+            <w:r>
+              <w:t>4</w:t>
+            </w:r>
+          </w:p>
+        </w:tc>
+        <w:tc>
+          <w:tcPr>
+            <w:tcW w:w="1559" w:type="dxa"/>
+          </w:tcPr>
+          <w:p>
+            <w:pPr>
+              <w:ind w:firstLine="0"/>
+              <w:jc w:val="center"/>
+            </w:pPr>
+            <w:r>
+              <w:t>-2.833</w:t>
+            </w:r>
+          </w:p>
+        </w:tc>
+      </w:tr>
+      <w:tr>
+        <w:trPr>
+          <w:jc w:val="center"/>
+        </w:trPr>
+        <w:tc>
+          <w:tcPr>
+            <w:tcW w:w="421" w:type="dxa"/>
+          </w:tcPr>
+          <w:p>
+            <w:pPr>
+              <w:ind w:firstLine="0"/>
+              <w:jc w:val="center"/>
+            </w:pPr>
+            <w:r>
+              <w:t>5</w:t>
+            </w:r>
+          </w:p>
+        </w:tc>
+        <w:tc>
+          <w:tcPr>
+            <w:tcW w:w="1559" w:type="dxa"/>
+          </w:tcPr>
+          <w:p>
+            <w:pPr>
+              <w:ind w:firstLine="0"/>
+              <w:jc w:val="center"/>
+            </w:pPr>
+            <w:r>
+              <w:t>5</w:t>
+            </w:r>
+          </w:p>
+        </w:tc>
+        <w:tc>
+          <w:tcPr>
+            <w:tcW w:w="1559" w:type="dxa"/>
+          </w:tcPr>
+          <w:p>
+            <w:pPr>
+              <w:ind w:firstLine="0"/>
+              <w:jc w:val="center"/>
+            </w:pPr>
+            <w:r>
+              <w:t>-3.529</w:t>
+            </w:r>
+          </w:p>
+        </w:tc>
+      </w:tr>
+      <w:tr>
+        <w:trPr>
+          <w:jc w:val="center"/>
+        </w:trPr>
+        <w:tc>
+          <w:tcPr>
+            <w:tcW w:w="421" w:type="dxa"/>
+          </w:tcPr>
+          <w:p>
+            <w:pPr>
+              <w:ind w:firstLine="0"/>
+              <w:jc w:val="center"/>
+            </w:pPr>
+            <w:r>
+              <w:t>6</w:t>
+            </w:r>
+          </w:p>
+        </w:tc>
+        <w:tc>
+          <w:tcPr>
+            <w:tcW w:w="1559" w:type="dxa"/>
+          </w:tcPr>
+          <w:p>
+            <w:pPr>
+              <w:ind w:firstLine="0"/>
+              <w:jc w:val="center"/>
+            </w:pPr>
+            <w:r>
+              <w:t>6</w:t>
+            </w:r>
+          </w:p>
+        </w:tc>
+        <w:tc>
+          <w:tcPr>
+            <w:tcW w:w="1559" w:type="dxa"/>
+          </w:tcPr>
+          <w:p>
+            <w:pPr>
+              <w:ind w:firstLine="0"/>
+              <w:jc w:val="center"/>
+            </w:pPr>
+            <w:r>
+              <w:t>-4.1</w:t>
+            </w:r>
+          </w:p>
+        </w:tc>
+      </w:tr>
+      <w:tr>
+        <w:trPr>
+          <w:jc w:val="center"/>
+        </w:trPr>
+        <w:tc>
+          <w:tcPr>
+            <w:tcW w:w="421" w:type="dxa"/>
+          </w:tcPr>
+          <w:p>
+            <w:pPr>
+              <w:ind w:firstLine="0"/>
+              <w:jc w:val="center"/>
+            </w:pPr>
+            <w:r>
+              <w:t>7</w:t>
+            </w:r>
+          </w:p>
+        </w:tc>
+        <w:tc>
+          <w:tcPr>
+            <w:tcW w:w="1559" w:type="dxa"/>
+          </w:tcPr>
+          <w:p>
+            <w:pPr>
+              <w:ind w:firstLine="0"/>
+              <w:jc w:val="center"/>
+            </w:pPr>
+            <w:r>
+              <w:t>7</w:t>
+            </w:r>
+          </w:p>
+        </w:tc>
+        <w:tc>
+          <w:tcPr>
+            <w:tcW w:w="1559" w:type="dxa"/>
+          </w:tcPr>
+          <w:p>
+            <w:pPr>
+              <w:ind w:firstLine="0"/>
+              <w:jc w:val="center"/>
+            </w:pPr>
+            <w:r>
+              <w:t>-4.794</w:t>
+            </w:r>
+          </w:p>
+        </w:tc>
+      </w:tr>
+    </w:tbl>
+    <w:p>
+      <w:pPr>
         <w:pStyle w:val="Feladatcm"/>
       </w:pPr>
       <w:r>
@@ -370,6 +1086,62 @@
     <w:p>
       <w:r>
         <w:t>Az előbbi konverter felhasználásával készítsen fűrészjel-generátort, és vizsgálja az eredményt az oszcilloszkópon. A fűrészjel létrehozásához egy bináris számláló kimenetét kösse a D/A-konverter bemenetére.</w:t>
+      </w:r>
+    </w:p>
+    <w:p>
+      <w:pPr>
+        <w:pStyle w:val="Kiemel"/>
+      </w:pPr>
+      <w:r>
+        <w:t>Áramkörterv – Szimulátor</w:t>
+      </w:r>
+    </w:p>
+    <w:p>
+      <w:pPr>
+        <w:ind w:firstLine="0"/>
+      </w:pPr>
+      <w:r>
+        <w:drawing>
+          <wp:inline distT="0" distB="0" distL="0" distR="0" wp14:anchorId="49B1D869" wp14:editId="639B5221">
+            <wp:extent cx="5731510" cy="2634615"/>
+            <wp:effectExtent l="0" t="0" r="2540" b="0"/>
+            <wp:docPr id="2087786663" name="Ábra 1"/>
+            <wp:cNvGraphicFramePr>
+              <a:graphicFrameLocks xmlns:a="http://schemas.openxmlformats.org/drawingml/2006/main" noChangeAspect="1"/>
+            </wp:cNvGraphicFramePr>
+            <a:graphic xmlns:a="http://schemas.openxmlformats.org/drawingml/2006/main">
+              <a:graphicData uri="http://schemas.openxmlformats.org/drawingml/2006/picture">
+                <pic:pic xmlns:pic="http://schemas.openxmlformats.org/drawingml/2006/picture">
+                  <pic:nvPicPr>
+                    <pic:cNvPr id="2087786663" name=""/>
+                    <pic:cNvPicPr/>
+                  </pic:nvPicPr>
+                  <pic:blipFill>
+                    <a:blip r:embed="rId11">
+                      <a:extLst>
+                        <a:ext uri="{96DAC541-7B7A-43D3-8B79-37D633B846F1}">
+                          <asvg:svgBlip xmlns:asvg="http://schemas.microsoft.com/office/drawing/2016/SVG/main" r:embed="rId12"/>
+                        </a:ext>
+                      </a:extLst>
+                    </a:blip>
+                    <a:stretch>
+                      <a:fillRect/>
+                    </a:stretch>
+                  </pic:blipFill>
+                  <pic:spPr>
+                    <a:xfrm>
+                      <a:off x="0" y="0"/>
+                      <a:ext cx="5731510" cy="2634615"/>
+                    </a:xfrm>
+                    <a:prstGeom prst="rect">
+                      <a:avLst/>
+                    </a:prstGeom>
+                  </pic:spPr>
+                </pic:pic>
+              </a:graphicData>
+            </a:graphic>
+          </wp:inline>
+        </w:drawing>
       </w:r>
     </w:p>
     <w:p>
@@ -455,13 +1227,129 @@
         <w:t>Mérje meg a konverter karakterisztikáját! Illesszen egyenest a grafikonra.</w:t>
       </w:r>
     </w:p>
+    <w:p>
+      <w:pPr>
+        <w:pStyle w:val="Kiemel"/>
+      </w:pPr>
+      <w:r>
+        <w:t>Áramkörterv – Szimulátor</w:t>
+      </w:r>
+    </w:p>
+    <w:p>
+      <w:pPr>
+        <w:pStyle w:val="Kiemel"/>
+      </w:pPr>
+      <w:r>
+        <w:drawing>
+          <wp:inline distT="0" distB="0" distL="0" distR="0" wp14:anchorId="65A54FC2" wp14:editId="13157F10">
+            <wp:extent cx="5731510" cy="2738755"/>
+            <wp:effectExtent l="0" t="0" r="0" b="0"/>
+            <wp:docPr id="1851232588" name="Ábra 1"/>
+            <wp:cNvGraphicFramePr>
+              <a:graphicFrameLocks xmlns:a="http://schemas.openxmlformats.org/drawingml/2006/main" noChangeAspect="1"/>
+            </wp:cNvGraphicFramePr>
+            <a:graphic xmlns:a="http://schemas.openxmlformats.org/drawingml/2006/main">
+              <a:graphicData uri="http://schemas.openxmlformats.org/drawingml/2006/picture">
+                <pic:pic xmlns:pic="http://schemas.openxmlformats.org/drawingml/2006/picture">
+                  <pic:nvPicPr>
+                    <pic:cNvPr id="1851232588" name=""/>
+                    <pic:cNvPicPr/>
+                  </pic:nvPicPr>
+                  <pic:blipFill>
+                    <a:blip r:embed="rId13">
+                      <a:extLst>
+                        <a:ext uri="{96DAC541-7B7A-43D3-8B79-37D633B846F1}">
+                          <asvg:svgBlip xmlns:asvg="http://schemas.microsoft.com/office/drawing/2016/SVG/main" r:embed="rId14"/>
+                        </a:ext>
+                      </a:extLst>
+                    </a:blip>
+                    <a:stretch>
+                      <a:fillRect/>
+                    </a:stretch>
+                  </pic:blipFill>
+                  <pic:spPr>
+                    <a:xfrm>
+                      <a:off x="0" y="0"/>
+                      <a:ext cx="5731510" cy="2738755"/>
+                    </a:xfrm>
+                    <a:prstGeom prst="rect">
+                      <a:avLst/>
+                    </a:prstGeom>
+                  </pic:spPr>
+                </pic:pic>
+              </a:graphicData>
+            </a:graphic>
+          </wp:inline>
+        </w:drawing>
+      </w:r>
+    </w:p>
+    <w:p>
+      <w:pPr>
+        <w:pStyle w:val="Kiemel"/>
+      </w:pPr>
+      <w:r>
+        <w:t>Tapasztalat</w:t>
+      </w:r>
+    </w:p>
+    <w:p>
+      <w:r>
+        <w:t xml:space="preserve">A </w:t>
+      </w:r>
+      <m:oMath>
+        <m:r>
+          <w:rPr>
+            <w:rFonts w:ascii="Cambria Math" w:hAnsi="Cambria Math"/>
+          </w:rPr>
+          <m:t>220μF</m:t>
+        </m:r>
+      </m:oMath>
+      <w:r>
+        <w:rPr>
+          <w:rFonts w:eastAsiaTheme="minorEastAsia"/>
+        </w:rPr>
+        <w:t xml:space="preserve">-os </w:t>
+      </w:r>
+      <w:r>
+        <w:t xml:space="preserve">kondenzátorral sokkal </w:t>
+      </w:r>
+      <w:r>
+        <w:t>„</w:t>
+      </w:r>
+      <w:r>
+        <w:t>egyenesebb</w:t>
+      </w:r>
+      <w:r>
+        <w:t>”</w:t>
+      </w:r>
+      <w:r>
+        <w:t xml:space="preserve"> a jel, mint a</w:t>
+      </w:r>
+      <w:r>
+        <w:t xml:space="preserve"> </w:t>
+      </w:r>
+      <m:oMath>
+        <m:r>
+          <w:rPr>
+            <w:rFonts w:ascii="Cambria Math" w:hAnsi="Cambria Math"/>
+          </w:rPr>
+          <m:t>10μF</m:t>
+        </m:r>
+      </m:oMath>
+      <w:r>
+        <w:rPr>
+          <w:rFonts w:eastAsiaTheme="minorEastAsia"/>
+        </w:rPr>
+        <w:t>-os</w:t>
+      </w:r>
+      <w:r>
+        <w:t xml:space="preserve"> kondenzátorral.</w:t>
+      </w:r>
+    </w:p>
     <w:sectPr>
-      <w:headerReference w:type="even" r:id="rId8"/>
-      <w:headerReference w:type="default" r:id="rId9"/>
-      <w:footerReference w:type="even" r:id="rId10"/>
-      <w:footerReference w:type="default" r:id="rId11"/>
-      <w:headerReference w:type="first" r:id="rId12"/>
-      <w:footerReference w:type="first" r:id="rId13"/>
+      <w:headerReference w:type="default" r:id="rId15"/>
+      <w:footerReference w:type="default" r:id="rId16"/>
+      <w:headerReference w:type="first" r:id="rId17"/>
+      <w:footerReference w:type="first" r:id="rId18"/>
       <w:pgSz w:w="11906" w:h="16838"/>
       <w:pgMar w:top="1440" w:right="1440" w:bottom="1440" w:left="1440" w:header="708" w:footer="708" w:gutter="0"/>
       <w:cols w:space="708"/>
@@ -473,7 +1361,7 @@
 </file>
 
 <file path=word/endnotes.xml><?xml version="1.0" encoding="utf-8"?>
-<w:endnotes xmlns:wpc="http://schemas.microsoft.com/office/word/2010/wordprocessingCanvas" xmlns:cx="http://schemas.microsoft.com/office/drawing/2014/chartex" xmlns:cx1="http://schemas.microsoft.com/office/drawing/2015/9/8/chartex" xmlns:cx2="http://schemas.microsoft.com/office/drawing/2015/10/21/chartex" xmlns:cx3="http://schemas.microsoft.com/office/drawing/2016/5/9/chartex" xmlns:cx4="http://schemas.microsoft.com/office/drawing/2016/5/10/chartex" xmlns:cx5="http://schemas.microsoft.com/office/drawing/2016/5/11/chartex" xmlns:cx6="http://schemas.microsoft.com/office/drawing/2016/5/12/chartex" xmlns:cx7="http://schemas.microsoft.com/office/drawing/2016/5/13/chartex" xmlns:cx8="http://schemas.microsoft.com/office/drawing/2016/5/14/chartex" xmlns:mc="http://schemas.openxmlformats.org/markup-compatibility/2006" xmlns:aink="http://schemas.microsoft.com/office/drawing/2016/ink" xmlns:am3d="http://schemas.microsoft.com/office/drawing/2017/model3d" xmlns:o="urn:schemas-microsoft-com:office:office" xmlns:oel="http://schemas.microsoft.com/office/2019/extlst" xmlns:r="http://schemas.openxmlformats.org/officeDocument/2006/relationships" xmlns:m="http://schemas.openxmlformats.org/officeDocument/2006/math" xmlns:v="urn:schemas-microsoft-com:vml" xmlns:wp14="http://schemas.microsoft.com/office/word/2010/wordprocessingDrawing" xmlns:wp="http://schemas.openxmlformats.org/drawingml/2006/wordprocessingDrawing" xmlns:w10="urn:schemas-microsoft-com:office:word" xmlns:w="http://schemas.openxmlformats.org/wordprocessingml/2006/main" xmlns:w14="http://schemas.microsoft.com/office/word/2010/wordml" xmlns:w15="http://schemas.microsoft.com/office/word/2012/wordml" xmlns:w16cex="http://schemas.microsoft.com/office/word/2018/wordml/cex" xmlns:w16cid="http://schemas.microsoft.com/office/word/2016/wordml/cid" xmlns:w16="http://schemas.microsoft.com/office/word/2018/wordml" xmlns:w16sdtdh="http://schemas.microsoft.com/office/word/2020/wordml/sdtdatahash" xmlns:w16se="http://schemas.microsoft.com/office/word/2015/wordml/symex" xmlns:wpg="http://schemas.microsoft.com/office/word/2010/wordprocessingGroup" xmlns:wpi="http://schemas.microsoft.com/office/word/2010/wordprocessingInk" xmlns:wne="http://schemas.microsoft.com/office/word/2006/wordml" xmlns:wps="http://schemas.microsoft.com/office/word/2010/wordprocessingShape" mc:Ignorable="w14 w15 w16se w16cid w16 w16cex w16sdtdh wp14">
+<w:endnotes xmlns:wpc="http://schemas.microsoft.com/office/word/2010/wordprocessingCanvas" xmlns:cx="http://schemas.microsoft.com/office/drawing/2014/chartex" xmlns:cx1="http://schemas.microsoft.com/office/drawing/2015/9/8/chartex" xmlns:cx2="http://schemas.microsoft.com/office/drawing/2015/10/21/chartex" xmlns:cx3="http://schemas.microsoft.com/office/drawing/2016/5/9/chartex" xmlns:cx4="http://schemas.microsoft.com/office/drawing/2016/5/10/chartex" xmlns:cx5="http://schemas.microsoft.com/office/drawing/2016/5/11/chartex" xmlns:cx6="http://schemas.microsoft.com/office/drawing/2016/5/12/chartex" xmlns:cx7="http://schemas.microsoft.com/office/drawing/2016/5/13/chartex" xmlns:cx8="http://schemas.microsoft.com/office/drawing/2016/5/14/chartex" xmlns:mc="http://schemas.openxmlformats.org/markup-compatibility/2006" xmlns:aink="http://schemas.microsoft.com/office/drawing/2016/ink" xmlns:am3d="http://schemas.microsoft.com/office/drawing/2017/model3d" xmlns:o="urn:schemas-microsoft-com:office:office" xmlns:oel="http://schemas.microsoft.com/office/2019/extlst" xmlns:r="http://schemas.openxmlformats.org/officeDocument/2006/relationships" xmlns:m="http://schemas.openxmlformats.org/officeDocument/2006/math" xmlns:v="urn:schemas-microsoft-com:vml" xmlns:wp14="http://schemas.microsoft.com/office/word/2010/wordprocessingDrawing" xmlns:wp="http://schemas.openxmlformats.org/drawingml/2006/wordprocessingDrawing" xmlns:w10="urn:schemas-microsoft-com:office:word" xmlns:w="http://schemas.openxmlformats.org/wordprocessingml/2006/main" xmlns:w14="http://schemas.microsoft.com/office/word/2010/wordml" xmlns:w15="http://schemas.microsoft.com/office/word/2012/wordml" xmlns:w16cex="http://schemas.microsoft.com/office/word/2018/wordml/cex" xmlns:w16cid="http://schemas.microsoft.com/office/word/2016/wordml/cid" xmlns:w16="http://schemas.microsoft.com/office/word/2018/wordml" xmlns:w16du="http://schemas.microsoft.com/office/word/2023/wordml/word16du" xmlns:w16sdtdh="http://schemas.microsoft.com/office/word/2020/wordml/sdtdatahash" xmlns:w16se="http://schemas.microsoft.com/office/word/2015/wordml/symex" xmlns:wpg="http://schemas.microsoft.com/office/word/2010/wordprocessingGroup" xmlns:wpi="http://schemas.microsoft.com/office/word/2010/wordprocessingInk" xmlns:wne="http://schemas.microsoft.com/office/word/2006/wordml" xmlns:wps="http://schemas.microsoft.com/office/word/2010/wordprocessingShape" mc:Ignorable="w14 w15 w16se w16cid w16 w16cex w16sdtdh w16du wp14">
   <w:endnote w:type="separator" w:id="-1">
     <w:p>
       <w:r>
@@ -492,17 +1380,7 @@
 </file>
 
 <file path=word/footer1.xml><?xml version="1.0" encoding="utf-8"?>
-<w:ftr xmlns:wpc="http://schemas.microsoft.com/office/word/2010/wordprocessingCanvas" xmlns:cx="http://schemas.microsoft.com/office/drawing/2014/chartex" xmlns:cx1="http://schemas.microsoft.com/office/drawing/2015/9/8/chartex" xmlns:cx2="http://schemas.microsoft.com/office/drawing/2015/10/21/chartex" xmlns:cx3="http://schemas.microsoft.com/office/drawing/2016/5/9/chartex" xmlns:cx4="http://schemas.microsoft.com/office/drawing/2016/5/10/chartex" xmlns:cx5="http://schemas.microsoft.com/office/drawing/2016/5/11/chartex" xmlns:cx6="http://schemas.microsoft.com/office/drawing/2016/5/12/chartex" xmlns:cx7="http://schemas.microsoft.com/office/drawing/2016/5/13/chartex" xmlns:cx8="http://schemas.microsoft.com/office/drawing/2016/5/14/chartex" xmlns:mc="http://schemas.openxmlformats.org/markup-compatibility/2006" xmlns:aink="http://schemas.microsoft.com/office/drawing/2016/ink" xmlns:am3d="http://schemas.microsoft.com/office/drawing/2017/model3d" xmlns:o="urn:schemas-microsoft-com:office:office" xmlns:oel="http://schemas.microsoft.com/office/2019/extlst" xmlns:r="http://schemas.openxmlformats.org/officeDocument/2006/relationships" xmlns:m="http://schemas.openxmlformats.org/officeDocument/2006/math" xmlns:v="urn:schemas-microsoft-com:vml" xmlns:wp14="http://schemas.microsoft.com/office/word/2010/wordprocessingDrawing" xmlns:wp="http://schemas.openxmlformats.org/drawingml/2006/wordprocessingDrawing" xmlns:w10="urn:schemas-microsoft-com:office:word" xmlns:w="http://schemas.openxmlformats.org/wordprocessingml/2006/main" xmlns:w14="http://schemas.microsoft.com/office/word/2010/wordml" xmlns:w15="http://schemas.microsoft.com/office/word/2012/wordml" xmlns:w16cex="http://schemas.microsoft.com/office/word/2018/wordml/cex" xmlns:w16cid="http://schemas.microsoft.com/office/word/2016/wordml/cid" xmlns:w16="http://schemas.microsoft.com/office/word/2018/wordml" xmlns:w16sdtdh="http://schemas.microsoft.com/office/word/2020/wordml/sdtdatahash" xmlns:w16se="http://schemas.microsoft.com/office/word/2015/wordml/symex" xmlns:wpg="http://schemas.microsoft.com/office/word/2010/wordprocessingGroup" xmlns:wpi="http://schemas.microsoft.com/office/word/2010/wordprocessingInk" xmlns:wne="http://schemas.microsoft.com/office/word/2006/wordml" xmlns:wps="http://schemas.microsoft.com/office/word/2010/wordprocessingShape" mc:Ignorable="w14 w15 w16se w16cid w16 w16cex w16sdtdh wp14">
-  <w:p>
-    <w:pPr>
-      <w:pStyle w:val="llb"/>
-    </w:pPr>
-  </w:p>
-</w:ftr>
-</file>
-
-<file path=word/footer2.xml><?xml version="1.0" encoding="utf-8"?>
-<w:ftr xmlns:wpc="http://schemas.microsoft.com/office/word/2010/wordprocessingCanvas" xmlns:cx="http://schemas.microsoft.com/office/drawing/2014/chartex" xmlns:cx1="http://schemas.microsoft.com/office/drawing/2015/9/8/chartex" xmlns:cx2="http://schemas.microsoft.com/office/drawing/2015/10/21/chartex" xmlns:cx3="http://schemas.microsoft.com/office/drawing/2016/5/9/chartex" xmlns:cx4="http://schemas.microsoft.com/office/drawing/2016/5/10/chartex" xmlns:cx5="http://schemas.microsoft.com/office/drawing/2016/5/11/chartex" xmlns:cx6="http://schemas.microsoft.com/office/drawing/2016/5/12/chartex" xmlns:cx7="http://schemas.microsoft.com/office/drawing/2016/5/13/chartex" xmlns:cx8="http://schemas.microsoft.com/office/drawing/2016/5/14/chartex" xmlns:mc="http://schemas.openxmlformats.org/markup-compatibility/2006" xmlns:aink="http://schemas.microsoft.com/office/drawing/2016/ink" xmlns:am3d="http://schemas.microsoft.com/office/drawing/2017/model3d" xmlns:o="urn:schemas-microsoft-com:office:office" xmlns:oel="http://schemas.microsoft.com/office/2019/extlst" xmlns:r="http://schemas.openxmlformats.org/officeDocument/2006/relationships" xmlns:m="http://schemas.openxmlformats.org/officeDocument/2006/math" xmlns:v="urn:schemas-microsoft-com:vml" xmlns:wp14="http://schemas.microsoft.com/office/word/2010/wordprocessingDrawing" xmlns:wp="http://schemas.openxmlformats.org/drawingml/2006/wordprocessingDrawing" xmlns:w10="urn:schemas-microsoft-com:office:word" xmlns:w="http://schemas.openxmlformats.org/wordprocessingml/2006/main" xmlns:w14="http://schemas.microsoft.com/office/word/2010/wordml" xmlns:w15="http://schemas.microsoft.com/office/word/2012/wordml" xmlns:w16cex="http://schemas.microsoft.com/office/word/2018/wordml/cex" xmlns:w16cid="http://schemas.microsoft.com/office/word/2016/wordml/cid" xmlns:w16="http://schemas.microsoft.com/office/word/2018/wordml" xmlns:w16sdtdh="http://schemas.microsoft.com/office/word/2020/wordml/sdtdatahash" xmlns:w16se="http://schemas.microsoft.com/office/word/2015/wordml/symex" xmlns:wpg="http://schemas.microsoft.com/office/word/2010/wordprocessingGroup" xmlns:wpi="http://schemas.microsoft.com/office/word/2010/wordprocessingInk" xmlns:wne="http://schemas.microsoft.com/office/word/2006/wordml" xmlns:wps="http://schemas.microsoft.com/office/word/2010/wordprocessingShape" mc:Ignorable="w14 w15 w16se w16cid w16 w16cex w16sdtdh wp14">
+<w:ftr xmlns:wpc="http://schemas.microsoft.com/office/word/2010/wordprocessingCanvas" xmlns:cx="http://schemas.microsoft.com/office/drawing/2014/chartex" xmlns:cx1="http://schemas.microsoft.com/office/drawing/2015/9/8/chartex" xmlns:cx2="http://schemas.microsoft.com/office/drawing/2015/10/21/chartex" xmlns:cx3="http://schemas.microsoft.com/office/drawing/2016/5/9/chartex" xmlns:cx4="http://schemas.microsoft.com/office/drawing/2016/5/10/chartex" xmlns:cx5="http://schemas.microsoft.com/office/drawing/2016/5/11/chartex" xmlns:cx6="http://schemas.microsoft.com/office/drawing/2016/5/12/chartex" xmlns:cx7="http://schemas.microsoft.com/office/drawing/2016/5/13/chartex" xmlns:cx8="http://schemas.microsoft.com/office/drawing/2016/5/14/chartex" xmlns:mc="http://schemas.openxmlformats.org/markup-compatibility/2006" xmlns:aink="http://schemas.microsoft.com/office/drawing/2016/ink" xmlns:am3d="http://schemas.microsoft.com/office/drawing/2017/model3d" xmlns:o="urn:schemas-microsoft-com:office:office" xmlns:oel="http://schemas.microsoft.com/office/2019/extlst" xmlns:r="http://schemas.openxmlformats.org/officeDocument/2006/relationships" xmlns:m="http://schemas.openxmlformats.org/officeDocument/2006/math" xmlns:v="urn:schemas-microsoft-com:vml" xmlns:wp14="http://schemas.microsoft.com/office/word/2010/wordprocessingDrawing" xmlns:wp="http://schemas.openxmlformats.org/drawingml/2006/wordprocessingDrawing" xmlns:w10="urn:schemas-microsoft-com:office:word" xmlns:w="http://schemas.openxmlformats.org/wordprocessingml/2006/main" xmlns:w14="http://schemas.microsoft.com/office/word/2010/wordml" xmlns:w15="http://schemas.microsoft.com/office/word/2012/wordml" xmlns:w16cex="http://schemas.microsoft.com/office/word/2018/wordml/cex" xmlns:w16cid="http://schemas.microsoft.com/office/word/2016/wordml/cid" xmlns:w16="http://schemas.microsoft.com/office/word/2018/wordml" xmlns:w16du="http://schemas.microsoft.com/office/word/2023/wordml/word16du" xmlns:w16sdtdh="http://schemas.microsoft.com/office/word/2020/wordml/sdtdatahash" xmlns:w16se="http://schemas.microsoft.com/office/word/2015/wordml/symex" xmlns:wpg="http://schemas.microsoft.com/office/word/2010/wordprocessingGroup" xmlns:wpi="http://schemas.microsoft.com/office/word/2010/wordprocessingInk" xmlns:wne="http://schemas.microsoft.com/office/word/2006/wordml" xmlns:wps="http://schemas.microsoft.com/office/word/2010/wordprocessingShape" mc:Ignorable="w14 w15 w16se w16cid w16 w16cex w16sdtdh w16du wp14">
   <w:p>
     <w:pPr>
       <w:pStyle w:val="llb"/>
@@ -599,6 +1477,8 @@
         <w:bCs/>
       </w:rPr>
       <w:tab/>
+    </w:r>
+    <w:r>
       <w:t>mérnökinformatika BSc</w:t>
     </w:r>
   </w:p>
@@ -621,18 +1501,14 @@
       <w:tab/>
     </w:r>
     <w:r>
-      <w:rPr>
-        <w:b/>
-        <w:bCs/>
-      </w:rPr>
       <w:t>mérnökinformatika BSc</w:t>
     </w:r>
   </w:p>
 </w:ftr>
 </file>
 
-<file path=word/footer3.xml><?xml version="1.0" encoding="utf-8"?>
-<w:ftr xmlns:wpc="http://schemas.microsoft.com/office/word/2010/wordprocessingCanvas" xmlns:cx="http://schemas.microsoft.com/office/drawing/2014/chartex" xmlns:cx1="http://schemas.microsoft.com/office/drawing/2015/9/8/chartex" xmlns:cx2="http://schemas.microsoft.com/office/drawing/2015/10/21/chartex" xmlns:cx3="http://schemas.microsoft.com/office/drawing/2016/5/9/chartex" xmlns:cx4="http://schemas.microsoft.com/office/drawing/2016/5/10/chartex" xmlns:cx5="http://schemas.microsoft.com/office/drawing/2016/5/11/chartex" xmlns:cx6="http://schemas.microsoft.com/office/drawing/2016/5/12/chartex" xmlns:cx7="http://schemas.microsoft.com/office/drawing/2016/5/13/chartex" xmlns:cx8="http://schemas.microsoft.com/office/drawing/2016/5/14/chartex" xmlns:mc="http://schemas.openxmlformats.org/markup-compatibility/2006" xmlns:aink="http://schemas.microsoft.com/office/drawing/2016/ink" xmlns:am3d="http://schemas.microsoft.com/office/drawing/2017/model3d" xmlns:o="urn:schemas-microsoft-com:office:office" xmlns:oel="http://schemas.microsoft.com/office/2019/extlst" xmlns:r="http://schemas.openxmlformats.org/officeDocument/2006/relationships" xmlns:m="http://schemas.openxmlformats.org/officeDocument/2006/math" xmlns:v="urn:schemas-microsoft-com:vml" xmlns:wp14="http://schemas.microsoft.com/office/word/2010/wordprocessingDrawing" xmlns:wp="http://schemas.openxmlformats.org/drawingml/2006/wordprocessingDrawing" xmlns:w10="urn:schemas-microsoft-com:office:word" xmlns:w="http://schemas.openxmlformats.org/wordprocessingml/2006/main" xmlns:w14="http://schemas.microsoft.com/office/word/2010/wordml" xmlns:w15="http://schemas.microsoft.com/office/word/2012/wordml" xmlns:w16cex="http://schemas.microsoft.com/office/word/2018/wordml/cex" xmlns:w16cid="http://schemas.microsoft.com/office/word/2016/wordml/cid" xmlns:w16="http://schemas.microsoft.com/office/word/2018/wordml" xmlns:w16sdtdh="http://schemas.microsoft.com/office/word/2020/wordml/sdtdatahash" xmlns:w16se="http://schemas.microsoft.com/office/word/2015/wordml/symex" xmlns:wpg="http://schemas.microsoft.com/office/word/2010/wordprocessingGroup" xmlns:wpi="http://schemas.microsoft.com/office/word/2010/wordprocessingInk" xmlns:wne="http://schemas.microsoft.com/office/word/2006/wordml" xmlns:wps="http://schemas.microsoft.com/office/word/2010/wordprocessingShape" mc:Ignorable="w14 w15 w16se w16cid w16 w16cex w16sdtdh wp14">
+<file path=word/footer2.xml><?xml version="1.0" encoding="utf-8"?>
+<w:ftr xmlns:wpc="http://schemas.microsoft.com/office/word/2010/wordprocessingCanvas" xmlns:cx="http://schemas.microsoft.com/office/drawing/2014/chartex" xmlns:cx1="http://schemas.microsoft.com/office/drawing/2015/9/8/chartex" xmlns:cx2="http://schemas.microsoft.com/office/drawing/2015/10/21/chartex" xmlns:cx3="http://schemas.microsoft.com/office/drawing/2016/5/9/chartex" xmlns:cx4="http://schemas.microsoft.com/office/drawing/2016/5/10/chartex" xmlns:cx5="http://schemas.microsoft.com/office/drawing/2016/5/11/chartex" xmlns:cx6="http://schemas.microsoft.com/office/drawing/2016/5/12/chartex" xmlns:cx7="http://schemas.microsoft.com/office/drawing/2016/5/13/chartex" xmlns:cx8="http://schemas.microsoft.com/office/drawing/2016/5/14/chartex" xmlns:mc="http://schemas.openxmlformats.org/markup-compatibility/2006" xmlns:aink="http://schemas.microsoft.com/office/drawing/2016/ink" xmlns:am3d="http://schemas.microsoft.com/office/drawing/2017/model3d" xmlns:o="urn:schemas-microsoft-com:office:office" xmlns:oel="http://schemas.microsoft.com/office/2019/extlst" xmlns:r="http://schemas.openxmlformats.org/officeDocument/2006/relationships" xmlns:m="http://schemas.openxmlformats.org/officeDocument/2006/math" xmlns:v="urn:schemas-microsoft-com:vml" xmlns:wp14="http://schemas.microsoft.com/office/word/2010/wordprocessingDrawing" xmlns:wp="http://schemas.openxmlformats.org/drawingml/2006/wordprocessingDrawing" xmlns:w10="urn:schemas-microsoft-com:office:word" xmlns:w="http://schemas.openxmlformats.org/wordprocessingml/2006/main" xmlns:w14="http://schemas.microsoft.com/office/word/2010/wordml" xmlns:w15="http://schemas.microsoft.com/office/word/2012/wordml" xmlns:w16cex="http://schemas.microsoft.com/office/word/2018/wordml/cex" xmlns:w16cid="http://schemas.microsoft.com/office/word/2016/wordml/cid" xmlns:w16="http://schemas.microsoft.com/office/word/2018/wordml" xmlns:w16du="http://schemas.microsoft.com/office/word/2023/wordml/word16du" xmlns:w16sdtdh="http://schemas.microsoft.com/office/word/2020/wordml/sdtdatahash" xmlns:w16se="http://schemas.microsoft.com/office/word/2015/wordml/symex" xmlns:wpg="http://schemas.microsoft.com/office/word/2010/wordprocessingGroup" xmlns:wpi="http://schemas.microsoft.com/office/word/2010/wordprocessingInk" xmlns:wne="http://schemas.microsoft.com/office/word/2006/wordml" xmlns:wps="http://schemas.microsoft.com/office/word/2010/wordprocessingShape" mc:Ignorable="w14 w15 w16se w16cid w16 w16cex w16sdtdh w16du wp14">
   <w:p>
     <w:pPr>
       <w:pStyle w:val="llb"/>
@@ -760,7 +1636,7 @@
 </file>
 
 <file path=word/footnotes.xml><?xml version="1.0" encoding="utf-8"?>
-<w:footnotes xmlns:wpc="http://schemas.microsoft.com/office/word/2010/wordprocessingCanvas" xmlns:cx="http://schemas.microsoft.com/office/drawing/2014/chartex" xmlns:cx1="http://schemas.microsoft.com/office/drawing/2015/9/8/chartex" xmlns:cx2="http://schemas.microsoft.com/office/drawing/2015/10/21/chartex" xmlns:cx3="http://schemas.microsoft.com/office/drawing/2016/5/9/chartex" xmlns:cx4="http://schemas.microsoft.com/office/drawing/2016/5/10/chartex" xmlns:cx5="http://schemas.microsoft.com/office/drawing/2016/5/11/chartex" xmlns:cx6="http://schemas.microsoft.com/office/drawing/2016/5/12/chartex" xmlns:cx7="http://schemas.microsoft.com/office/drawing/2016/5/13/chartex" xmlns:cx8="http://schemas.microsoft.com/office/drawing/2016/5/14/chartex" xmlns:mc="http://schemas.openxmlformats.org/markup-compatibility/2006" xmlns:aink="http://schemas.microsoft.com/office/drawing/2016/ink" xmlns:am3d="http://schemas.microsoft.com/office/drawing/2017/model3d" xmlns:o="urn:schemas-microsoft-com:office:office" xmlns:oel="http://schemas.microsoft.com/office/2019/extlst" xmlns:r="http://schemas.openxmlformats.org/officeDocument/2006/relationships" xmlns:m="http://schemas.openxmlformats.org/officeDocument/2006/math" xmlns:v="urn:schemas-microsoft-com:vml" xmlns:wp14="http://schemas.microsoft.com/office/word/2010/wordprocessingDrawing" xmlns:wp="http://schemas.openxmlformats.org/drawingml/2006/wordprocessingDrawing" xmlns:w10="urn:schemas-microsoft-com:office:word" xmlns:w="http://schemas.openxmlformats.org/wordprocessingml/2006/main" xmlns:w14="http://schemas.microsoft.com/office/word/2010/wordml" xmlns:w15="http://schemas.microsoft.com/office/word/2012/wordml" xmlns:w16cex="http://schemas.microsoft.com/office/word/2018/wordml/cex" xmlns:w16cid="http://schemas.microsoft.com/office/word/2016/wordml/cid" xmlns:w16="http://schemas.microsoft.com/office/word/2018/wordml" xmlns:w16sdtdh="http://schemas.microsoft.com/office/word/2020/wordml/sdtdatahash" xmlns:w16se="http://schemas.microsoft.com/office/word/2015/wordml/symex" xmlns:wpg="http://schemas.microsoft.com/office/word/2010/wordprocessingGroup" xmlns:wpi="http://schemas.microsoft.com/office/word/2010/wordprocessingInk" xmlns:wne="http://schemas.microsoft.com/office/word/2006/wordml" xmlns:wps="http://schemas.microsoft.com/office/word/2010/wordprocessingShape" mc:Ignorable="w14 w15 w16se w16cid w16 w16cex w16sdtdh wp14">
+<w:footnotes xmlns:wpc="http://schemas.microsoft.com/office/word/2010/wordprocessingCanvas" xmlns:cx="http://schemas.microsoft.com/office/drawing/2014/chartex" xmlns:cx1="http://schemas.microsoft.com/office/drawing/2015/9/8/chartex" xmlns:cx2="http://schemas.microsoft.com/office/drawing/2015/10/21/chartex" xmlns:cx3="http://schemas.microsoft.com/office/drawing/2016/5/9/chartex" xmlns:cx4="http://schemas.microsoft.com/office/drawing/2016/5/10/chartex" xmlns:cx5="http://schemas.microsoft.com/office/drawing/2016/5/11/chartex" xmlns:cx6="http://schemas.microsoft.com/office/drawing/2016/5/12/chartex" xmlns:cx7="http://schemas.microsoft.com/office/drawing/2016/5/13/chartex" xmlns:cx8="http://schemas.microsoft.com/office/drawing/2016/5/14/chartex" xmlns:mc="http://schemas.openxmlformats.org/markup-compatibility/2006" xmlns:aink="http://schemas.microsoft.com/office/drawing/2016/ink" xmlns:am3d="http://schemas.microsoft.com/office/drawing/2017/model3d" xmlns:o="urn:schemas-microsoft-com:office:office" xmlns:oel="http://schemas.microsoft.com/office/2019/extlst" xmlns:r="http://schemas.openxmlformats.org/officeDocument/2006/relationships" xmlns:m="http://schemas.openxmlformats.org/officeDocument/2006/math" xmlns:v="urn:schemas-microsoft-com:vml" xmlns:wp14="http://schemas.microsoft.com/office/word/2010/wordprocessingDrawing" xmlns:wp="http://schemas.openxmlformats.org/drawingml/2006/wordprocessingDrawing" xmlns:w10="urn:schemas-microsoft-com:office:word" xmlns:w="http://schemas.openxmlformats.org/wordprocessingml/2006/main" xmlns:w14="http://schemas.microsoft.com/office/word/2010/wordml" xmlns:w15="http://schemas.microsoft.com/office/word/2012/wordml" xmlns:w16cex="http://schemas.microsoft.com/office/word/2018/wordml/cex" xmlns:w16cid="http://schemas.microsoft.com/office/word/2016/wordml/cid" xmlns:w16="http://schemas.microsoft.com/office/word/2018/wordml" xmlns:w16du="http://schemas.microsoft.com/office/word/2023/wordml/word16du" xmlns:w16sdtdh="http://schemas.microsoft.com/office/word/2020/wordml/sdtdatahash" xmlns:w16se="http://schemas.microsoft.com/office/word/2015/wordml/symex" xmlns:wpg="http://schemas.microsoft.com/office/word/2010/wordprocessingGroup" xmlns:wpi="http://schemas.microsoft.com/office/word/2010/wordprocessingInk" xmlns:wne="http://schemas.microsoft.com/office/word/2006/wordml" xmlns:wps="http://schemas.microsoft.com/office/word/2010/wordprocessingShape" mc:Ignorable="w14 w15 w16se w16cid w16 w16cex w16sdtdh w16du wp14">
   <w:footnote w:type="separator" w:id="-1">
     <w:p>
       <w:r>
@@ -779,17 +1655,7 @@
 </file>
 
 <file path=word/header1.xml><?xml version="1.0" encoding="utf-8"?>
-<w:hdr xmlns:wpc="http://schemas.microsoft.com/office/word/2010/wordprocessingCanvas" xmlns:cx="http://schemas.microsoft.com/office/drawing/2014/chartex" xmlns:cx1="http://schemas.microsoft.com/office/drawing/2015/9/8/chartex" xmlns:cx2="http://schemas.microsoft.com/office/drawing/2015/10/21/chartex" xmlns:cx3="http://schemas.microsoft.com/office/drawing/2016/5/9/chartex" xmlns:cx4="http://schemas.microsoft.com/office/drawing/2016/5/10/chartex" xmlns:cx5="http://schemas.microsoft.com/office/drawing/2016/5/11/chartex" xmlns:cx6="http://schemas.microsoft.com/office/drawing/2016/5/12/chartex" xmlns:cx7="http://schemas.microsoft.com/office/drawing/2016/5/13/chartex" xmlns:cx8="http://schemas.microsoft.com/office/drawing/2016/5/14/chartex" xmlns:mc="http://schemas.openxmlformats.org/markup-compatibility/2006" xmlns:aink="http://schemas.microsoft.com/office/drawing/2016/ink" xmlns:am3d="http://schemas.microsoft.com/office/drawing/2017/model3d" xmlns:o="urn:schemas-microsoft-com:office:office" xmlns:oel="http://schemas.microsoft.com/office/2019/extlst" xmlns:r="http://schemas.openxmlformats.org/officeDocument/2006/relationships" xmlns:m="http://schemas.openxmlformats.org/officeDocument/2006/math" xmlns:v="urn:schemas-microsoft-com:vml" xmlns:wp14="http://schemas.microsoft.com/office/word/2010/wordprocessingDrawing" xmlns:wp="http://schemas.openxmlformats.org/drawingml/2006/wordprocessingDrawing" xmlns:w10="urn:schemas-microsoft-com:office:word" xmlns:w="http://schemas.openxmlformats.org/wordprocessingml/2006/main" xmlns:w14="http://schemas.microsoft.com/office/word/2010/wordml" xmlns:w15="http://schemas.microsoft.com/office/word/2012/wordml" xmlns:w16cex="http://schemas.microsoft.com/office/word/2018/wordml/cex" xmlns:w16cid="http://schemas.microsoft.com/office/word/2016/wordml/cid" xmlns:w16="http://schemas.microsoft.com/office/word/2018/wordml" xmlns:w16sdtdh="http://schemas.microsoft.com/office/word/2020/wordml/sdtdatahash" xmlns:w16se="http://schemas.microsoft.com/office/word/2015/wordml/symex" xmlns:wpg="http://schemas.microsoft.com/office/word/2010/wordprocessingGroup" xmlns:wpi="http://schemas.microsoft.com/office/word/2010/wordprocessingInk" xmlns:wne="http://schemas.microsoft.com/office/word/2006/wordml" xmlns:wps="http://schemas.microsoft.com/office/word/2010/wordprocessingShape" mc:Ignorable="w14 w15 w16se w16cid w16 w16cex w16sdtdh wp14">
-  <w:p>
-    <w:pPr>
-      <w:pStyle w:val="lfej"/>
-    </w:pPr>
-  </w:p>
-</w:hdr>
-</file>
-
-<file path=word/header2.xml><?xml version="1.0" encoding="utf-8"?>
-<w:hdr xmlns:wpc="http://schemas.microsoft.com/office/word/2010/wordprocessingCanvas" xmlns:cx="http://schemas.microsoft.com/office/drawing/2014/chartex" xmlns:cx1="http://schemas.microsoft.com/office/drawing/2015/9/8/chartex" xmlns:cx2="http://schemas.microsoft.com/office/drawing/2015/10/21/chartex" xmlns:cx3="http://schemas.microsoft.com/office/drawing/2016/5/9/chartex" xmlns:cx4="http://schemas.microsoft.com/office/drawing/2016/5/10/chartex" xmlns:cx5="http://schemas.microsoft.com/office/drawing/2016/5/11/chartex" xmlns:cx6="http://schemas.microsoft.com/office/drawing/2016/5/12/chartex" xmlns:cx7="http://schemas.microsoft.com/office/drawing/2016/5/13/chartex" xmlns:cx8="http://schemas.microsoft.com/office/drawing/2016/5/14/chartex" xmlns:mc="http://schemas.openxmlformats.org/markup-compatibility/2006" xmlns:aink="http://schemas.microsoft.com/office/drawing/2016/ink" xmlns:am3d="http://schemas.microsoft.com/office/drawing/2017/model3d" xmlns:o="urn:schemas-microsoft-com:office:office" xmlns:oel="http://schemas.microsoft.com/office/2019/extlst" xmlns:r="http://schemas.openxmlformats.org/officeDocument/2006/relationships" xmlns:m="http://schemas.openxmlformats.org/officeDocument/2006/math" xmlns:v="urn:schemas-microsoft-com:vml" xmlns:wp14="http://schemas.microsoft.com/office/word/2010/wordprocessingDrawing" xmlns:wp="http://schemas.openxmlformats.org/drawingml/2006/wordprocessingDrawing" xmlns:w10="urn:schemas-microsoft-com:office:word" xmlns:w="http://schemas.openxmlformats.org/wordprocessingml/2006/main" xmlns:w14="http://schemas.microsoft.com/office/word/2010/wordml" xmlns:w15="http://schemas.microsoft.com/office/word/2012/wordml" xmlns:w16cex="http://schemas.microsoft.com/office/word/2018/wordml/cex" xmlns:w16cid="http://schemas.microsoft.com/office/word/2016/wordml/cid" xmlns:w16="http://schemas.microsoft.com/office/word/2018/wordml" xmlns:w16sdtdh="http://schemas.microsoft.com/office/word/2020/wordml/sdtdatahash" xmlns:w16se="http://schemas.microsoft.com/office/word/2015/wordml/symex" xmlns:wpg="http://schemas.microsoft.com/office/word/2010/wordprocessingGroup" xmlns:wpi="http://schemas.microsoft.com/office/word/2010/wordprocessingInk" xmlns:wne="http://schemas.microsoft.com/office/word/2006/wordml" xmlns:wps="http://schemas.microsoft.com/office/word/2010/wordprocessingShape" mc:Ignorable="w14 w15 w16se w16cid w16 w16cex w16sdtdh wp14">
+<w:hdr xmlns:wpc="http://schemas.microsoft.com/office/word/2010/wordprocessingCanvas" xmlns:cx="http://schemas.microsoft.com/office/drawing/2014/chartex" xmlns:cx1="http://schemas.microsoft.com/office/drawing/2015/9/8/chartex" xmlns:cx2="http://schemas.microsoft.com/office/drawing/2015/10/21/chartex" xmlns:cx3="http://schemas.microsoft.com/office/drawing/2016/5/9/chartex" xmlns:cx4="http://schemas.microsoft.com/office/drawing/2016/5/10/chartex" xmlns:cx5="http://schemas.microsoft.com/office/drawing/2016/5/11/chartex" xmlns:cx6="http://schemas.microsoft.com/office/drawing/2016/5/12/chartex" xmlns:cx7="http://schemas.microsoft.com/office/drawing/2016/5/13/chartex" xmlns:cx8="http://schemas.microsoft.com/office/drawing/2016/5/14/chartex" xmlns:mc="http://schemas.openxmlformats.org/markup-compatibility/2006" xmlns:aink="http://schemas.microsoft.com/office/drawing/2016/ink" xmlns:am3d="http://schemas.microsoft.com/office/drawing/2017/model3d" xmlns:o="urn:schemas-microsoft-com:office:office" xmlns:oel="http://schemas.microsoft.com/office/2019/extlst" xmlns:r="http://schemas.openxmlformats.org/officeDocument/2006/relationships" xmlns:m="http://schemas.openxmlformats.org/officeDocument/2006/math" xmlns:v="urn:schemas-microsoft-com:vml" xmlns:wp14="http://schemas.microsoft.com/office/word/2010/wordprocessingDrawing" xmlns:wp="http://schemas.openxmlformats.org/drawingml/2006/wordprocessingDrawing" xmlns:w10="urn:schemas-microsoft-com:office:word" xmlns:w="http://schemas.openxmlformats.org/wordprocessingml/2006/main" xmlns:w14="http://schemas.microsoft.com/office/word/2010/wordml" xmlns:w15="http://schemas.microsoft.com/office/word/2012/wordml" xmlns:w16cex="http://schemas.microsoft.com/office/word/2018/wordml/cex" xmlns:w16cid="http://schemas.microsoft.com/office/word/2016/wordml/cid" xmlns:w16="http://schemas.microsoft.com/office/word/2018/wordml" xmlns:w16du="http://schemas.microsoft.com/office/word/2023/wordml/word16du" xmlns:w16sdtdh="http://schemas.microsoft.com/office/word/2020/wordml/sdtdatahash" xmlns:w16se="http://schemas.microsoft.com/office/word/2015/wordml/symex" xmlns:wpg="http://schemas.microsoft.com/office/word/2010/wordprocessingGroup" xmlns:wpi="http://schemas.microsoft.com/office/word/2010/wordprocessingInk" xmlns:wne="http://schemas.microsoft.com/office/word/2006/wordml" xmlns:wps="http://schemas.microsoft.com/office/word/2010/wordprocessingShape" mc:Ignorable="w14 w15 w16se w16cid w16 w16cex w16sdtdh w16du wp14">
   <w:p>
     <w:pPr>
       <w:pStyle w:val="lfej"/>
@@ -846,8 +1712,8 @@
 </w:hdr>
 </file>
 
-<file path=word/header3.xml><?xml version="1.0" encoding="utf-8"?>
-<w:hdr xmlns:wpc="http://schemas.microsoft.com/office/word/2010/wordprocessingCanvas" xmlns:cx="http://schemas.microsoft.com/office/drawing/2014/chartex" xmlns:cx1="http://schemas.microsoft.com/office/drawing/2015/9/8/chartex" xmlns:cx2="http://schemas.microsoft.com/office/drawing/2015/10/21/chartex" xmlns:cx3="http://schemas.microsoft.com/office/drawing/2016/5/9/chartex" xmlns:cx4="http://schemas.microsoft.com/office/drawing/2016/5/10/chartex" xmlns:cx5="http://schemas.microsoft.com/office/drawing/2016/5/11/chartex" xmlns:cx6="http://schemas.microsoft.com/office/drawing/2016/5/12/chartex" xmlns:cx7="http://schemas.microsoft.com/office/drawing/2016/5/13/chartex" xmlns:cx8="http://schemas.microsoft.com/office/drawing/2016/5/14/chartex" xmlns:mc="http://schemas.openxmlformats.org/markup-compatibility/2006" xmlns:aink="http://schemas.microsoft.com/office/drawing/2016/ink" xmlns:am3d="http://schemas.microsoft.com/office/drawing/2017/model3d" xmlns:o="urn:schemas-microsoft-com:office:office" xmlns:oel="http://schemas.microsoft.com/office/2019/extlst" xmlns:r="http://schemas.openxmlformats.org/officeDocument/2006/relationships" xmlns:m="http://schemas.openxmlformats.org/officeDocument/2006/math" xmlns:v="urn:schemas-microsoft-com:vml" xmlns:wp14="http://schemas.microsoft.com/office/word/2010/wordprocessingDrawing" xmlns:wp="http://schemas.openxmlformats.org/drawingml/2006/wordprocessingDrawing" xmlns:w10="urn:schemas-microsoft-com:office:word" xmlns:w="http://schemas.openxmlformats.org/wordprocessingml/2006/main" xmlns:w14="http://schemas.microsoft.com/office/word/2010/wordml" xmlns:w15="http://schemas.microsoft.com/office/word/2012/wordml" xmlns:w16cex="http://schemas.microsoft.com/office/word/2018/wordml/cex" xmlns:w16cid="http://schemas.microsoft.com/office/word/2016/wordml/cid" xmlns:w16="http://schemas.microsoft.com/office/word/2018/wordml" xmlns:w16sdtdh="http://schemas.microsoft.com/office/word/2020/wordml/sdtdatahash" xmlns:w16se="http://schemas.microsoft.com/office/word/2015/wordml/symex" xmlns:wpg="http://schemas.microsoft.com/office/word/2010/wordprocessingGroup" xmlns:wpi="http://schemas.microsoft.com/office/word/2010/wordprocessingInk" xmlns:wne="http://schemas.microsoft.com/office/word/2006/wordml" xmlns:wps="http://schemas.microsoft.com/office/word/2010/wordprocessingShape" mc:Ignorable="w14 w15 w16se w16cid w16 w16cex w16sdtdh wp14">
+<file path=word/header2.xml><?xml version="1.0" encoding="utf-8"?>
+<w:hdr xmlns:wpc="http://schemas.microsoft.com/office/word/2010/wordprocessingCanvas" xmlns:cx="http://schemas.microsoft.com/office/drawing/2014/chartex" xmlns:cx1="http://schemas.microsoft.com/office/drawing/2015/9/8/chartex" xmlns:cx2="http://schemas.microsoft.com/office/drawing/2015/10/21/chartex" xmlns:cx3="http://schemas.microsoft.com/office/drawing/2016/5/9/chartex" xmlns:cx4="http://schemas.microsoft.com/office/drawing/2016/5/10/chartex" xmlns:cx5="http://schemas.microsoft.com/office/drawing/2016/5/11/chartex" xmlns:cx6="http://schemas.microsoft.com/office/drawing/2016/5/12/chartex" xmlns:cx7="http://schemas.microsoft.com/office/drawing/2016/5/13/chartex" xmlns:cx8="http://schemas.microsoft.com/office/drawing/2016/5/14/chartex" xmlns:mc="http://schemas.openxmlformats.org/markup-compatibility/2006" xmlns:aink="http://schemas.microsoft.com/office/drawing/2016/ink" xmlns:am3d="http://schemas.microsoft.com/office/drawing/2017/model3d" xmlns:o="urn:schemas-microsoft-com:office:office" xmlns:oel="http://schemas.microsoft.com/office/2019/extlst" xmlns:r="http://schemas.openxmlformats.org/officeDocument/2006/relationships" xmlns:m="http://schemas.openxmlformats.org/officeDocument/2006/math" xmlns:v="urn:schemas-microsoft-com:vml" xmlns:wp14="http://schemas.microsoft.com/office/word/2010/wordprocessingDrawing" xmlns:wp="http://schemas.openxmlformats.org/drawingml/2006/wordprocessingDrawing" xmlns:w10="urn:schemas-microsoft-com:office:word" xmlns:w="http://schemas.openxmlformats.org/wordprocessingml/2006/main" xmlns:w14="http://schemas.microsoft.com/office/word/2010/wordml" xmlns:w15="http://schemas.microsoft.com/office/word/2012/wordml" xmlns:w16cex="http://schemas.microsoft.com/office/word/2018/wordml/cex" xmlns:w16cid="http://schemas.microsoft.com/office/word/2016/wordml/cid" xmlns:w16="http://schemas.microsoft.com/office/word/2018/wordml" xmlns:w16du="http://schemas.microsoft.com/office/word/2023/wordml/word16du" xmlns:w16sdtdh="http://schemas.microsoft.com/office/word/2020/wordml/sdtdatahash" xmlns:w16se="http://schemas.microsoft.com/office/word/2015/wordml/symex" xmlns:wpg="http://schemas.microsoft.com/office/word/2010/wordprocessingGroup" xmlns:wpi="http://schemas.microsoft.com/office/word/2010/wordprocessingInk" xmlns:wne="http://schemas.microsoft.com/office/word/2006/wordml" xmlns:wps="http://schemas.microsoft.com/office/word/2010/wordprocessingShape" mc:Ignorable="w14 w15 w16se w16cid w16 w16cex w16sdtdh w16du wp14">
   <w:p>
     <w:pPr>
       <w:pStyle w:val="lfej"/>
@@ -865,7 +1731,7 @@
 </file>
 
 <file path=word/numbering.xml><?xml version="1.0" encoding="utf-8"?>
-<w:numbering xmlns:wpc="http://schemas.microsoft.com/office/word/2010/wordprocessingCanvas" xmlns:cx="http://schemas.microsoft.com/office/drawing/2014/chartex" xmlns:cx1="http://schemas.microsoft.com/office/drawing/2015/9/8/chartex" xmlns:cx2="http://schemas.microsoft.com/office/drawing/2015/10/21/chartex" xmlns:cx3="http://schemas.microsoft.com/office/drawing/2016/5/9/chartex" xmlns:cx4="http://schemas.microsoft.com/office/drawing/2016/5/10/chartex" xmlns:cx5="http://schemas.microsoft.com/office/drawing/2016/5/11/chartex" xmlns:cx6="http://schemas.microsoft.com/office/drawing/2016/5/12/chartex" xmlns:cx7="http://schemas.microsoft.com/office/drawing/2016/5/13/chartex" xmlns:cx8="http://schemas.microsoft.com/office/drawing/2016/5/14/chartex" xmlns:mc="http://schemas.openxmlformats.org/markup-compatibility/2006" xmlns:aink="http://schemas.microsoft.com/office/drawing/2016/ink" xmlns:am3d="http://schemas.microsoft.com/office/drawing/2017/model3d" xmlns:o="urn:schemas-microsoft-com:office:office" xmlns:oel="http://schemas.microsoft.com/office/2019/extlst" xmlns:r="http://schemas.openxmlformats.org/officeDocument/2006/relationships" xmlns:m="http://schemas.openxmlformats.org/officeDocument/2006/math" xmlns:v="urn:schemas-microsoft-com:vml" xmlns:wp14="http://schemas.microsoft.com/office/word/2010/wordprocessingDrawing" xmlns:wp="http://schemas.openxmlformats.org/drawingml/2006/wordprocessingDrawing" xmlns:w10="urn:schemas-microsoft-com:office:word" xmlns:w="http://schemas.openxmlformats.org/wordprocessingml/2006/main" xmlns:w14="http://schemas.microsoft.com/office/word/2010/wordml" xmlns:w15="http://schemas.microsoft.com/office/word/2012/wordml" xmlns:w16cex="http://schemas.microsoft.com/office/word/2018/wordml/cex" xmlns:w16cid="http://schemas.microsoft.com/office/word/2016/wordml/cid" xmlns:w16="http://schemas.microsoft.com/office/word/2018/wordml" xmlns:w16sdtdh="http://schemas.microsoft.com/office/word/2020/wordml/sdtdatahash" xmlns:w16se="http://schemas.microsoft.com/office/word/2015/wordml/symex" xmlns:wpg="http://schemas.microsoft.com/office/word/2010/wordprocessingGroup" xmlns:wpi="http://schemas.microsoft.com/office/word/2010/wordprocessingInk" xmlns:wne="http://schemas.microsoft.com/office/word/2006/wordml" xmlns:wps="http://schemas.microsoft.com/office/word/2010/wordprocessingShape" mc:Ignorable="w14 w15 w16se w16cid w16 w16cex w16sdtdh wp14">
+<w:numbering xmlns:wpc="http://schemas.microsoft.com/office/word/2010/wordprocessingCanvas" xmlns:cx="http://schemas.microsoft.com/office/drawing/2014/chartex" xmlns:cx1="http://schemas.microsoft.com/office/drawing/2015/9/8/chartex" xmlns:cx2="http://schemas.microsoft.com/office/drawing/2015/10/21/chartex" xmlns:cx3="http://schemas.microsoft.com/office/drawing/2016/5/9/chartex" xmlns:cx4="http://schemas.microsoft.com/office/drawing/2016/5/10/chartex" xmlns:cx5="http://schemas.microsoft.com/office/drawing/2016/5/11/chartex" xmlns:cx6="http://schemas.microsoft.com/office/drawing/2016/5/12/chartex" xmlns:cx7="http://schemas.microsoft.com/office/drawing/2016/5/13/chartex" xmlns:cx8="http://schemas.microsoft.com/office/drawing/2016/5/14/chartex" xmlns:mc="http://schemas.openxmlformats.org/markup-compatibility/2006" xmlns:aink="http://schemas.microsoft.com/office/drawing/2016/ink" xmlns:am3d="http://schemas.microsoft.com/office/drawing/2017/model3d" xmlns:o="urn:schemas-microsoft-com:office:office" xmlns:oel="http://schemas.microsoft.com/office/2019/extlst" xmlns:r="http://schemas.openxmlformats.org/officeDocument/2006/relationships" xmlns:m="http://schemas.openxmlformats.org/officeDocument/2006/math" xmlns:v="urn:schemas-microsoft-com:vml" xmlns:wp14="http://schemas.microsoft.com/office/word/2010/wordprocessingDrawing" xmlns:wp="http://schemas.openxmlformats.org/drawingml/2006/wordprocessingDrawing" xmlns:w10="urn:schemas-microsoft-com:office:word" xmlns:w="http://schemas.openxmlformats.org/wordprocessingml/2006/main" xmlns:w14="http://schemas.microsoft.com/office/word/2010/wordml" xmlns:w15="http://schemas.microsoft.com/office/word/2012/wordml" xmlns:w16cex="http://schemas.microsoft.com/office/word/2018/wordml/cex" xmlns:w16cid="http://schemas.microsoft.com/office/word/2016/wordml/cid" xmlns:w16="http://schemas.microsoft.com/office/word/2018/wordml" xmlns:w16du="http://schemas.microsoft.com/office/word/2023/wordml/word16du" xmlns:w16sdtdh="http://schemas.microsoft.com/office/word/2020/wordml/sdtdatahash" xmlns:w16se="http://schemas.microsoft.com/office/word/2015/wordml/symex" xmlns:wpg="http://schemas.microsoft.com/office/word/2010/wordprocessingGroup" xmlns:wpi="http://schemas.microsoft.com/office/word/2010/wordprocessingInk" xmlns:wne="http://schemas.microsoft.com/office/word/2006/wordml" xmlns:wps="http://schemas.microsoft.com/office/word/2010/wordprocessingShape" mc:Ignorable="w14 w15 w16se w16cid w16 w16cex w16sdtdh w16du wp14">
   <w:abstractNum w:abstractNumId="0" w15:restartNumberingAfterBreak="0">
     <w:nsid w:val="125F722B"/>
     <w:multiLevelType w:val="hybridMultilevel"/>
@@ -962,7 +1828,7 @@
 </file>
 
 <file path=word/styles.xml><?xml version="1.0" encoding="utf-8"?>
-<w:styles xmlns:mc="http://schemas.openxmlformats.org/markup-compatibility/2006" xmlns:r="http://schemas.openxmlformats.org/officeDocument/2006/relationships" xmlns:w="http://schemas.openxmlformats.org/wordprocessingml/2006/main" xmlns:w14="http://schemas.microsoft.com/office/word/2010/wordml" xmlns:w15="http://schemas.microsoft.com/office/word/2012/wordml" xmlns:w16cex="http://schemas.microsoft.com/office/word/2018/wordml/cex" xmlns:w16cid="http://schemas.microsoft.com/office/word/2016/wordml/cid" xmlns:w16="http://schemas.microsoft.com/office/word/2018/wordml" xmlns:w16sdtdh="http://schemas.microsoft.com/office/word/2020/wordml/sdtdatahash" xmlns:w16se="http://schemas.microsoft.com/office/word/2015/wordml/symex" mc:Ignorable="w14 w15 w16se w16cid w16 w16cex w16sdtdh">
+<w:styles xmlns:mc="http://schemas.openxmlformats.org/markup-compatibility/2006" xmlns:r="http://schemas.openxmlformats.org/officeDocument/2006/relationships" xmlns:w="http://schemas.openxmlformats.org/wordprocessingml/2006/main" xmlns:w14="http://schemas.microsoft.com/office/word/2010/wordml" xmlns:w15="http://schemas.microsoft.com/office/word/2012/wordml" xmlns:w16cex="http://schemas.microsoft.com/office/word/2018/wordml/cex" xmlns:w16cid="http://schemas.microsoft.com/office/word/2016/wordml/cid" xmlns:w16="http://schemas.microsoft.com/office/word/2018/wordml" xmlns:w16du="http://schemas.microsoft.com/office/word/2023/wordml/word16du" xmlns:w16sdtdh="http://schemas.microsoft.com/office/word/2020/wordml/sdtdatahash" xmlns:w16se="http://schemas.microsoft.com/office/word/2015/wordml/symex" mc:Ignorable="w14 w15 w16se w16cid w16 w16cex w16sdtdh w16du">
   <w:docDefaults>
     <w:rPrDefault>
       <w:rPr>

</xml_diff>